<commit_message>
included extra info for extension task
</commit_message>
<xml_diff>
--- a/Business Case.docx
+++ b/Business Case.docx
@@ -529,19 +529,37 @@
                 <w:sz w:val="20"/>
                 <w:szCs w:val="18"/>
               </w:rPr>
-              <w:t xml:space="preserve">Finance team/line manager extended </w:t>
-            </w:r>
-            <w:proofErr w:type="gramStart"/>
-            <w:r>
-              <w:rPr>
-                <w:rFonts w:ascii="Century Gothic" w:hAnsi="Century Gothic"/>
-                <w:color w:val="000000" w:themeColor="text1"/>
-                <w:sz w:val="20"/>
-                <w:szCs w:val="18"/>
-              </w:rPr>
-              <w:t>access</w:t>
-            </w:r>
-            <w:proofErr w:type="gramEnd"/>
+              <w:t>Finance team/line manager extended access</w:t>
+            </w:r>
+            <w:r>
+              <w:rPr>
+                <w:rFonts w:ascii="Century Gothic" w:hAnsi="Century Gothic"/>
+                <w:color w:val="000000" w:themeColor="text1"/>
+                <w:sz w:val="20"/>
+                <w:szCs w:val="18"/>
+              </w:rPr>
+              <w:t xml:space="preserve"> (create </w:t>
+            </w:r>
+            <w:proofErr w:type="spellStart"/>
+            <w:r>
+              <w:rPr>
+                <w:rFonts w:ascii="Century Gothic" w:hAnsi="Century Gothic"/>
+                <w:color w:val="000000" w:themeColor="text1"/>
+                <w:sz w:val="20"/>
+                <w:szCs w:val="18"/>
+              </w:rPr>
+              <w:t>rota</w:t>
+            </w:r>
+            <w:proofErr w:type="spellEnd"/>
+            <w:r>
+              <w:rPr>
+                <w:rFonts w:ascii="Century Gothic" w:hAnsi="Century Gothic"/>
+                <w:color w:val="000000" w:themeColor="text1"/>
+                <w:sz w:val="20"/>
+                <w:szCs w:val="18"/>
+              </w:rPr>
+              <w:t xml:space="preserve"> for team members)</w:t>
+            </w:r>
           </w:p>
           <w:p>
             <w:pPr>

</xml_diff>